<commit_message>
update menu for 31th of october
</commit_message>
<xml_diff>
--- a/static/menu/Меню 31.10.18.docx
+++ b/static/menu/Меню 31.10.18.docx
@@ -1386,14 +1386,15 @@
                 <w:szCs w:val="28"/>
               </w:rPr>
             </w:pPr>
-            <w:r>
-              <w:rPr>
-                <w:rFonts w:ascii="Monotype Corsiva" w:hAnsi="Monotype Corsiva"/>
-                <w:b/>
-                <w:sz w:val="28"/>
-                <w:szCs w:val="28"/>
-              </w:rPr>
-              <w:t>Перец фаршированный мясом и рисом</w:t>
+            <w:bookmarkStart w:id="1" w:name="_GoBack" w:colFirst="0" w:colLast="3"/>
+            <w:r>
+              <w:rPr>
+                <w:rFonts w:ascii="Monotype Corsiva" w:hAnsi="Monotype Corsiva"/>
+                <w:b/>
+                <w:sz w:val="28"/>
+                <w:szCs w:val="28"/>
+              </w:rPr>
+              <w:t>Голубцы с мясом и рисом</w:t>
             </w:r>
           </w:p>
           <w:p>
@@ -1416,7 +1417,7 @@
               <w:rPr>
                 <w:rFonts w:ascii="Monotype Corsiva" w:hAnsi="Monotype Corsiva"/>
               </w:rPr>
-              <w:t>свинина, крупа рисовая, лук, перец свежий, специи</w:t>
+              <w:t>свинина, говядина, рис, капуста белокоч., , сметана, специи</w:t>
             </w:r>
             <w:r>
               <w:rPr>
@@ -1428,7 +1429,7 @@
               <w:rPr>
                 <w:rFonts w:ascii="Monotype Corsiva" w:hAnsi="Monotype Corsiva"/>
               </w:rPr>
-              <w:t xml:space="preserve">   </w:t>
+              <w:t xml:space="preserve">  </w:t>
             </w:r>
           </w:p>
         </w:tc>
@@ -1454,7 +1455,7 @@
                 <w:sz w:val="24"/>
                 <w:szCs w:val="24"/>
               </w:rPr>
-              <w:t>194/50</w:t>
+              <w:t>210/40</w:t>
             </w:r>
             <w:r>
               <w:rPr>
@@ -1500,6 +1501,8 @@
           <w:p>
             <w:pPr>
               <w:rPr>
+                <w:rFonts w:ascii="Monotype Corsiva" w:hAnsi="Monotype Corsiva"/>
+                <w:b/>
                 <w:sz w:val="24"/>
                 <w:szCs w:val="24"/>
               </w:rPr>
@@ -1516,6 +1519,7 @@
           </w:p>
         </w:tc>
       </w:tr>
+      <w:bookmarkEnd w:id="1"/>
       <w:tr>
         <w:trPr>
           <w:trHeight w:val="465"/>
@@ -2089,8 +2093,6 @@
                 <w:szCs w:val="24"/>
               </w:rPr>
             </w:pPr>
-            <w:bookmarkStart w:id="1" w:name="_GoBack"/>
-            <w:bookmarkEnd w:id="1"/>
             <w:r>
               <w:rPr>
                 <w:rFonts w:ascii="Monotype Corsiva" w:hAnsi="Monotype Corsiva"/>
@@ -5233,7 +5235,7 @@
 </file>
 
 <file path=customXml/itemProps1.xml><?xml version="1.0" encoding="utf-8"?>
-<ds:datastoreItem xmlns:ds="http://schemas.openxmlformats.org/officeDocument/2006/customXml" ds:itemID="{66B783FA-EA43-472D-B27A-8C12B8890561}">
+<ds:datastoreItem xmlns:ds="http://schemas.openxmlformats.org/officeDocument/2006/customXml" ds:itemID="{CE90603D-0DD8-4806-9CA8-3DB4E547307C}">
   <ds:schemaRefs>
     <ds:schemaRef ds:uri="http://schemas.openxmlformats.org/officeDocument/2006/bibliography"/>
   </ds:schemaRefs>

</xml_diff>